<commit_message>
Minimum MPJ Express required version changed to 0.41
</commit_message>
<xml_diff>
--- a/mpjexpress/doc/MPJExpressProfilerUserGuide.docx
+++ b/mpjexpress/doc/MPJExpressProfilerUserGuide.docx
@@ -11,6 +11,8 @@
           <w:szCs w:val="40"/>
         </w:rPr>
       </w:pPr>
+      <w:bookmarkStart w:id="0" w:name="_GoBack"/>
+      <w:bookmarkEnd w:id="0"/>
       <w:r>
         <w:rPr>
           <w:rFonts w:ascii="Times New Roman" w:hAnsi="Times New Roman"/>
@@ -223,8 +225,6 @@
         </w:rPr>
         <w:t>5</w:t>
       </w:r>
-      <w:bookmarkStart w:id="0" w:name="_GoBack"/>
-      <w:bookmarkEnd w:id="0"/>
       <w:r>
         <w:rPr>
           <w:rFonts w:ascii="Times New Roman" w:hAnsi="Times New Roman"/>
@@ -2686,25 +2686,7 @@
           <w:sz w:val="24"/>
           <w:szCs w:val="24"/>
         </w:rPr>
-        <w:t xml:space="preserve">please follow TAU users guide </w:t>
-      </w:r>
-      <w:proofErr w:type="gramStart"/>
-      <w:r>
-        <w:rPr>
-          <w:rFonts w:ascii="Times New Roman" w:hAnsi="Times New Roman"/>
-          <w:sz w:val="24"/>
-          <w:szCs w:val="24"/>
-        </w:rPr>
-        <w:t>and</w:t>
-      </w:r>
-      <w:proofErr w:type="gramEnd"/>
-      <w:r>
-        <w:rPr>
-          <w:rFonts w:ascii="Times New Roman" w:hAnsi="Times New Roman"/>
-          <w:sz w:val="24"/>
-          <w:szCs w:val="24"/>
-        </w:rPr>
-        <w:t xml:space="preserve"> TAU reference guide. You can get these documentations from TAU official</w:t>
+        <w:t>please follow TAU users guide and TAU reference guide. You can get these documentations from TAU official</w:t>
       </w:r>
       <w:r>
         <w:t xml:space="preserve"> </w:t>
@@ -2823,7 +2805,15 @@
           <w:sz w:val="24"/>
           <w:szCs w:val="24"/>
         </w:rPr>
-        <w:t>40</w:t>
+        <w:t>4</w:t>
+      </w:r>
+      <w:r>
+        <w:rPr>
+          <w:rFonts w:ascii="Times New Roman" w:hAnsi="Times New Roman"/>
+          <w:sz w:val="24"/>
+          <w:szCs w:val="24"/>
+        </w:rPr>
+        <w:t>1</w:t>
       </w:r>
       <w:r>
         <w:rPr>
@@ -3007,25 +2997,7 @@
           <w:sz w:val="24"/>
           <w:szCs w:val="24"/>
         </w:rPr>
-        <w:t xml:space="preserve"> on the machine. It is a good idea to install Perl if you want </w:t>
-      </w:r>
-      <w:proofErr w:type="gramStart"/>
-      <w:r>
-        <w:rPr>
-          <w:rFonts w:ascii="Times New Roman" w:hAnsi="Times New Roman"/>
-          <w:sz w:val="24"/>
-          <w:szCs w:val="24"/>
-        </w:rPr>
-        <w:t>to</w:t>
-      </w:r>
-      <w:proofErr w:type="gramEnd"/>
-      <w:r>
-        <w:rPr>
-          <w:rFonts w:ascii="Times New Roman" w:hAnsi="Times New Roman"/>
-          <w:sz w:val="24"/>
-          <w:szCs w:val="24"/>
-        </w:rPr>
-        <w:t xml:space="preserve"> do some development with MPJ Express.</w:t>
+        <w:t xml:space="preserve"> on the machine. It is a good idea to install Perl if you want to do some development with MPJ Express.</w:t>
       </w:r>
     </w:p>
     <w:p>
@@ -14387,7 +14359,7 @@
 </file>
 
 <file path=customXml/itemProps1.xml><?xml version="1.0" encoding="utf-8"?>
-<ds:datastoreItem xmlns:ds="http://schemas.openxmlformats.org/officeDocument/2006/customXml" ds:itemID="{B123EED8-E685-4EC6-AA85-56A7B19AA299}">
+<ds:datastoreItem xmlns:ds="http://schemas.openxmlformats.org/officeDocument/2006/customXml" ds:itemID="{6E26E80A-36FE-40E4-9FA5-1F3BC1651991}">
   <ds:schemaRefs>
     <ds:schemaRef ds:uri="http://schemas.openxmlformats.org/officeDocument/2006/bibliography"/>
   </ds:schemaRefs>

</xml_diff>